<commit_message>
Made the Chap Research Description.docx more aesthetically pleasing.
</commit_message>
<xml_diff>
--- a/ChaprSVN/Promo/Chap Research Description.docx
+++ b/ChaprSVN/Promo/Chap Research Description.docx
@@ -5,14 +5,25 @@
     <w:p>
       <w:pPr>
         <w:spacing w:after="0"/>
-        <w:jc w:val="center"/>
       </w:pPr>
       <w:r>
+        <w:rPr>
+          <w:b/>
+          <w:noProof/>
+        </w:rPr>
         <w:drawing>
-          <wp:inline distT="0" distB="0" distL="0" distR="0">
-            <wp:extent cx="3302000" cy="418042"/>
-            <wp:effectExtent l="19050" t="0" r="0" b="0"/>
-            <wp:docPr id="1" name="Picture 1"/>
+          <wp:anchor distT="0" distB="0" distL="114300" distR="114300" simplePos="0" relativeHeight="251669504" behindDoc="0" locked="0" layoutInCell="1" allowOverlap="1">
+            <wp:simplePos x="0" y="0"/>
+            <wp:positionH relativeFrom="column">
+              <wp:posOffset>-180975</wp:posOffset>
+            </wp:positionH>
+            <wp:positionV relativeFrom="paragraph">
+              <wp:posOffset>-285750</wp:posOffset>
+            </wp:positionV>
+            <wp:extent cx="3305175" cy="419100"/>
+            <wp:effectExtent l="19050" t="0" r="9525" b="0"/>
+            <wp:wrapNone/>
+            <wp:docPr id="3" name="Picture 1"/>
             <wp:cNvGraphicFramePr/>
             <a:graphic xmlns:a="http://schemas.openxmlformats.org/drawingml/2006/main">
               <a:graphicData uri="http://schemas.openxmlformats.org/drawingml/2006/picture">
@@ -33,7 +44,7 @@
                   <pic:spPr bwMode="auto">
                     <a:xfrm>
                       <a:off x="0" y="0"/>
-                      <a:ext cx="3301678" cy="418001"/>
+                      <a:ext cx="3305175" cy="419100"/>
                     </a:xfrm>
                     <a:prstGeom prst="rect">
                       <a:avLst/>
@@ -47,688 +58,938 @@
                 </pic:pic>
               </a:graphicData>
             </a:graphic>
-          </wp:inline>
+          </wp:anchor>
         </w:drawing>
+      </w:r>
+      <w:r>
+        <w:rPr>
+          <w:b/>
+          <w:noProof/>
+          <w:lang w:eastAsia="zh-TW"/>
+        </w:rPr>
+        <w:pict>
+          <v:shapetype id="_x0000_t202" coordsize="21600,21600" o:spt="202" path="m,l,21600r21600,l21600,xe">
+            <v:stroke joinstyle="miter"/>
+            <v:path gradientshapeok="t" o:connecttype="rect"/>
+          </v:shapetype>
+          <v:shape id="_x0000_s1037" type="#_x0000_t202" style="position:absolute;margin-left:-16.45pt;margin-top:12.8pt;width:152.95pt;height:21.75pt;z-index:251671552;mso-position-horizontal-relative:text;mso-position-vertical-relative:text;mso-width-relative:margin;mso-height-relative:margin" stroked="f">
+            <v:textbox style="mso-next-textbox:#_x0000_s1037">
+              <w:txbxContent>
+                <w:p>
+                  <w:pPr>
+                    <w:rPr>
+                      <w:b/>
+                    </w:rPr>
+                  </w:pPr>
+                  <w:r>
+                    <w:rPr>
+                      <w:b/>
+                    </w:rPr>
+                    <w:t>“A framework for innovation”</w:t>
+                  </w:r>
+                </w:p>
+              </w:txbxContent>
+            </v:textbox>
+          </v:shape>
+        </w:pict>
       </w:r>
     </w:p>
     <w:p>
       <w:pPr>
         <w:spacing w:after="0"/>
-        <w:jc w:val="center"/>
+        <w:rPr>
+          <w:b/>
+        </w:rPr>
+      </w:pPr>
+    </w:p>
+    <w:p>
+      <w:pPr>
+        <w:spacing w:after="0"/>
       </w:pPr>
       <w:r>
-        <w:t>“A framework for innovation”</w:t>
+        <w:rPr>
+          <w:noProof/>
+          <w:lang w:eastAsia="zh-TW"/>
+        </w:rPr>
+        <w:pict>
+          <v:shape id="_x0000_s1027" type="#_x0000_t202" style="position:absolute;margin-left:258.25pt;margin-top:5.9pt;width:297.95pt;height:268.4pt;z-index:251660288;mso-width-relative:margin;mso-height-relative:margin">
+            <v:textbox style="mso-next-textbox:#_x0000_s1027">
+              <w:txbxContent>
+                <w:p>
+                  <w:pPr>
+                    <w:spacing w:after="0"/>
+                    <w:rPr>
+                      <w:b/>
+                      <w:color w:val="27408B"/>
+                      <w:sz w:val="24"/>
+                    </w:rPr>
+                  </w:pPr>
+                  <w:r>
+                    <w:rPr>
+                      <w:b/>
+                      <w:color w:val="27408B"/>
+                      <w:sz w:val="24"/>
+                    </w:rPr>
+                    <w:t>Why make it?</w:t>
+                  </w:r>
+                </w:p>
+                <w:p>
+                  <w:pPr>
+                    <w:pStyle w:val="ListParagraph"/>
+                    <w:numPr>
+                      <w:ilvl w:val="0"/>
+                      <w:numId w:val="8"/>
+                    </w:numPr>
+                    <w:spacing w:after="0"/>
+                  </w:pPr>
+                  <w:r>
+                    <w:t>To provide students with a</w:t>
+                  </w:r>
+                  <w:r>
+                    <w:t>n opportunity to experience and participate in research and design</w:t>
+                  </w:r>
+                  <w:r>
+                    <w:t xml:space="preserve">, giving them the experience and </w:t>
+                  </w:r>
+                  <w:r>
+                    <w:t>confidence to succeed in college and career settings</w:t>
+                  </w:r>
+                </w:p>
+                <w:p>
+                  <w:pPr>
+                    <w:pStyle w:val="ListParagraph"/>
+                    <w:spacing w:after="0"/>
+                    <w:ind w:left="360"/>
+                    <w:rPr>
+                      <w:sz w:val="6"/>
+                      <w:szCs w:val="10"/>
+                    </w:rPr>
+                  </w:pPr>
+                </w:p>
+                <w:p>
+                  <w:pPr>
+                    <w:pStyle w:val="ListParagraph"/>
+                    <w:numPr>
+                      <w:ilvl w:val="0"/>
+                      <w:numId w:val="8"/>
+                    </w:numPr>
+                    <w:spacing w:after="0"/>
+                  </w:pPr>
+                  <w:r>
+                    <w:t>To a</w:t>
+                  </w:r>
+                  <w:r>
+                    <w:t xml:space="preserve">llow students to further explore/develop industry-applicable </w:t>
+                  </w:r>
+                  <w:r>
+                    <w:t xml:space="preserve">and entrepreneurial </w:t>
+                  </w:r>
+                  <w:r>
+                    <w:t xml:space="preserve">skills </w:t>
+                  </w:r>
+                  <w:r>
+                    <w:t>not</w:t>
+                  </w:r>
+                  <w:r>
+                    <w:t xml:space="preserve"> taught in school</w:t>
+                  </w:r>
+                  <w:r>
+                    <w:t>, including management and patent application</w:t>
+                  </w:r>
+                </w:p>
+                <w:p>
+                  <w:pPr>
+                    <w:spacing w:after="0"/>
+                    <w:rPr>
+                      <w:sz w:val="6"/>
+                      <w:szCs w:val="10"/>
+                    </w:rPr>
+                  </w:pPr>
+                </w:p>
+                <w:p>
+                  <w:pPr>
+                    <w:pStyle w:val="ListParagraph"/>
+                    <w:numPr>
+                      <w:ilvl w:val="0"/>
+                      <w:numId w:val="7"/>
+                    </w:numPr>
+                    <w:spacing w:after="0"/>
+                  </w:pPr>
+                  <w:r>
+                    <w:t>To c</w:t>
+                  </w:r>
+                  <w:r>
+                    <w:t>reate a model to serve as inspiration for similar innovation programs at the high school level</w:t>
+                  </w:r>
+                </w:p>
+                <w:p>
+                  <w:pPr>
+                    <w:pStyle w:val="ListParagraph"/>
+                    <w:spacing w:after="0"/>
+                    <w:ind w:left="360"/>
+                    <w:rPr>
+                      <w:sz w:val="6"/>
+                      <w:szCs w:val="10"/>
+                    </w:rPr>
+                  </w:pPr>
+                </w:p>
+                <w:p>
+                  <w:pPr>
+                    <w:pStyle w:val="ListParagraph"/>
+                    <w:numPr>
+                      <w:ilvl w:val="0"/>
+                      <w:numId w:val="7"/>
+                    </w:numPr>
+                    <w:spacing w:after="0"/>
+                  </w:pPr>
+                  <w:r>
+                    <w:t xml:space="preserve">To </w:t>
+                  </w:r>
+                  <w:r>
+                    <w:t xml:space="preserve">link students to mentors in the community to inspire and support </w:t>
+                  </w:r>
+                  <w:r>
+                    <w:t>their development</w:t>
+                  </w:r>
+                </w:p>
+                <w:p>
+                  <w:pPr>
+                    <w:spacing w:after="0"/>
+                    <w:rPr>
+                      <w:sz w:val="6"/>
+                      <w:szCs w:val="10"/>
+                    </w:rPr>
+                  </w:pPr>
+                </w:p>
+                <w:p>
+                  <w:pPr>
+                    <w:pStyle w:val="ListParagraph"/>
+                    <w:numPr>
+                      <w:ilvl w:val="0"/>
+                      <w:numId w:val="7"/>
+                    </w:numPr>
+                    <w:spacing w:after="0"/>
+                  </w:pPr>
+                  <w:r>
+                    <w:t>To allow exceptional students to develop portfolios by receiving patents, publication, press coverage and the like for their skill and dedication</w:t>
+                  </w:r>
+                </w:p>
+                <w:p>
+                  <w:pPr>
+                    <w:spacing w:after="0"/>
+                    <w:rPr>
+                      <w:sz w:val="6"/>
+                    </w:rPr>
+                  </w:pPr>
+                </w:p>
+              </w:txbxContent>
+            </v:textbox>
+          </v:shape>
+        </w:pict>
+      </w:r>
+      <w:r>
+        <w:rPr>
+          <w:noProof/>
+        </w:rPr>
+        <w:pict>
+          <v:shape id="_x0000_s1029" type="#_x0000_t202" style="position:absolute;margin-left:-16.45pt;margin-top:6.65pt;width:263.25pt;height:74.15pt;z-index:251661312">
+            <v:textbox>
+              <w:txbxContent>
+                <w:p>
+                  <w:pPr>
+                    <w:spacing w:after="0"/>
+                    <w:rPr>
+                      <w:b/>
+                      <w:color w:val="8E2115"/>
+                      <w:sz w:val="24"/>
+                    </w:rPr>
+                  </w:pPr>
+                  <w:r>
+                    <w:rPr>
+                      <w:b/>
+                      <w:color w:val="8E2115"/>
+                      <w:sz w:val="24"/>
+                    </w:rPr>
+                    <w:t>What is it?</w:t>
+                  </w:r>
+                </w:p>
+                <w:p>
+                  <w:pPr>
+                    <w:spacing w:after="0"/>
+                  </w:pPr>
+                  <w:r>
+                    <w:t>Chap Research is an innovation program to give Westlake students the opportunity to learn real world technical and leadership skills not taught in school.</w:t>
+                  </w:r>
+                </w:p>
+                <w:p/>
+              </w:txbxContent>
+            </v:textbox>
+          </v:shape>
+        </w:pict>
       </w:r>
     </w:p>
     <w:p>
-      <w:pPr>
-        <w:spacing w:after="0"/>
-        <w:rPr>
-          <w:b/>
-          <w:sz w:val="24"/>
-        </w:rPr>
-      </w:pPr>
       <w:r>
         <w:rPr>
-          <w:b/>
-          <w:sz w:val="24"/>
+          <w:noProof/>
         </w:rPr>
-        <w:t>What is it?</w:t>
-      </w:r>
-    </w:p>
-    <w:p>
-      <w:pPr>
-        <w:spacing w:after="0"/>
-      </w:pPr>
-      <w:r>
-        <w:t>Chap Research is a</w:t>
+        <w:pict>
+          <v:shape id="_x0000_s1041" type="#_x0000_t202" style="position:absolute;margin-left:285.75pt;margin-top:672.65pt;width:138.75pt;height:23.4pt;z-index:251678720">
+            <v:textbox>
+              <w:txbxContent>
+                <w:p>
+                  <w:r>
+                    <w:t>Westlake High - Austin, TX</w:t>
+                  </w:r>
+                </w:p>
+              </w:txbxContent>
+            </v:textbox>
+          </v:shape>
+        </w:pict>
       </w:r>
       <w:r>
-        <w:t xml:space="preserve">n innovation program to give Westlake students the opportunity to learn real world technical </w:t>
+        <w:rPr>
+          <w:noProof/>
+          <w:lang w:eastAsia="zh-TW"/>
+        </w:rPr>
+        <w:pict>
+          <v:shape id="_x0000_s1036" type="#_x0000_t202" style="position:absolute;margin-left:433.25pt;margin-top:672.65pt;width:124.6pt;height:23.4pt;z-index:251668480;mso-height-percent:200;mso-height-percent:200;mso-width-relative:margin;mso-height-relative:margin">
+            <v:textbox style="mso-fit-shape-to-text:t">
+              <w:txbxContent>
+                <w:p>
+                  <w:pPr>
+                    <w:spacing w:after="0"/>
+                  </w:pPr>
+                  <w:r>
+                    <w:t>www.chapresearch.com</w:t>
+                  </w:r>
+                </w:p>
+              </w:txbxContent>
+            </v:textbox>
+          </v:shape>
+        </w:pict>
       </w:r>
       <w:r>
-        <w:t xml:space="preserve">and leadership </w:t>
+        <w:rPr>
+          <w:noProof/>
+        </w:rPr>
+        <w:pict>
+          <v:shape id="_x0000_s1040" type="#_x0000_t202" style="position:absolute;margin-left:290.25pt;margin-top:471.15pt;width:266.5pt;height:189.75pt;z-index:251677696">
+            <v:textbox>
+              <w:txbxContent>
+                <w:p>
+                  <w:pPr>
+                    <w:rPr>
+                      <w:b/>
+                    </w:rPr>
+                  </w:pPr>
+                  <w:r>
+                    <w:rPr>
+                      <w:b/>
+                    </w:rPr>
+                    <w:t>What else?</w:t>
+                  </w:r>
+                </w:p>
+              </w:txbxContent>
+            </v:textbox>
+          </v:shape>
+        </w:pict>
       </w:r>
       <w:r>
-        <w:t>skills not taught in school</w:t>
+        <w:rPr>
+          <w:noProof/>
+        </w:rPr>
+        <w:pict>
+          <v:shape id="_x0000_s1034" type="#_x0000_t202" style="position:absolute;margin-left:-16.45pt;margin-top:270.15pt;width:294.7pt;height:425.9pt;z-index:251665408" strokecolor="black [3213]">
+            <v:textbox style="mso-next-textbox:#_x0000_s1034">
+              <w:txbxContent>
+                <w:p>
+                  <w:pPr>
+                    <w:spacing w:after="0"/>
+                    <w:rPr>
+                      <w:b/>
+                      <w:color w:val="8E2115"/>
+                      <w:sz w:val="24"/>
+                    </w:rPr>
+                  </w:pPr>
+                  <w:r>
+                    <w:rPr>
+                      <w:b/>
+                      <w:color w:val="8E2115"/>
+                      <w:sz w:val="24"/>
+                    </w:rPr>
+                    <w:t>What does it look like?</w:t>
+                  </w:r>
+                </w:p>
+                <w:p>
+                  <w:pPr>
+                    <w:pStyle w:val="ListParagraph"/>
+                    <w:numPr>
+                      <w:ilvl w:val="0"/>
+                      <w:numId w:val="11"/>
+                    </w:numPr>
+                    <w:spacing w:after="0"/>
+                  </w:pPr>
+                  <w:r>
+                    <w:t>A framework of support</w:t>
+                  </w:r>
+                </w:p>
+                <w:p>
+                  <w:pPr>
+                    <w:numPr>
+                      <w:ilvl w:val="1"/>
+                      <w:numId w:val="11"/>
+                    </w:numPr>
+                    <w:spacing w:after="0"/>
+                  </w:pPr>
+                  <w:r>
+                    <w:t>Finances</w:t>
+                  </w:r>
+                  <w:r>
+                    <w:t xml:space="preserve"> - </w:t>
+                  </w:r>
+                  <w:r>
+                    <w:t xml:space="preserve">managed by WESTA (Westlake </w:t>
+                  </w:r>
+                  <w:proofErr w:type="spellStart"/>
+                  <w:r>
+                    <w:t>Eanes</w:t>
+                  </w:r>
+                  <w:proofErr w:type="spellEnd"/>
+                  <w:r>
+                    <w:t xml:space="preserve"> Science and Technology Association) a local nonprofit </w:t>
+                  </w:r>
+                </w:p>
+                <w:p>
+                  <w:pPr>
+                    <w:numPr>
+                      <w:ilvl w:val="1"/>
+                      <w:numId w:val="11"/>
+                    </w:numPr>
+                    <w:spacing w:after="0"/>
+                  </w:pPr>
+                  <w:r>
+                    <w:t>Facilities</w:t>
+                  </w:r>
+                  <w:r>
+                    <w:t xml:space="preserve"> - </w:t>
+                  </w:r>
+                  <w:r>
+                    <w:t>a small room at Westlake High School, used for meetings after school</w:t>
+                  </w:r>
+                </w:p>
+                <w:p>
+                  <w:pPr>
+                    <w:numPr>
+                      <w:ilvl w:val="1"/>
+                      <w:numId w:val="11"/>
+                    </w:numPr>
+                    <w:spacing w:after="0"/>
+                  </w:pPr>
+                  <w:r>
+                    <w:t>Advisory Board</w:t>
+                  </w:r>
+                  <w:r>
+                    <w:t xml:space="preserve"> - </w:t>
+                  </w:r>
+                  <w:r>
+                    <w:t xml:space="preserve">industry professionals and college faculty who provide resources and support </w:t>
+                  </w:r>
+                </w:p>
+                <w:p>
+                  <w:pPr>
+                    <w:numPr>
+                      <w:ilvl w:val="1"/>
+                      <w:numId w:val="11"/>
+                    </w:numPr>
+                    <w:spacing w:after="0"/>
+                  </w:pPr>
+                  <w:r>
+                    <w:t>Board of Directors</w:t>
+                  </w:r>
+                  <w:r>
+                    <w:t xml:space="preserve"> - </w:t>
+                  </w:r>
+                  <w:r>
+                    <w:t xml:space="preserve">several individuals (including the student CEO) who oversee management </w:t>
+                  </w:r>
+                </w:p>
+                <w:p>
+                  <w:pPr>
+                    <w:numPr>
+                      <w:ilvl w:val="1"/>
+                      <w:numId w:val="11"/>
+                    </w:numPr>
+                    <w:spacing w:after="0"/>
+                  </w:pPr>
+                  <w:r>
+                    <w:t>Mentors</w:t>
+                  </w:r>
+                  <w:r>
+                    <w:t xml:space="preserve"> - e</w:t>
+                  </w:r>
+                  <w:r>
+                    <w:t>xperienced students and adults who serve as a knowledge resource</w:t>
+                  </w:r>
+                  <w:r>
+                    <w:t xml:space="preserve"> and l</w:t>
+                  </w:r>
+                  <w:r>
+                    <w:t>ead skill-building or training seminars</w:t>
+                  </w:r>
+                </w:p>
+                <w:p>
+                  <w:pPr>
+                    <w:pStyle w:val="ListParagraph"/>
+                    <w:numPr>
+                      <w:ilvl w:val="0"/>
+                      <w:numId w:val="11"/>
+                    </w:numPr>
+                    <w:spacing w:after="0"/>
+                  </w:pPr>
+                  <w:r>
+                    <w:t>Several concurrent projects</w:t>
+                  </w:r>
+                </w:p>
+                <w:p>
+                  <w:pPr>
+                    <w:numPr>
+                      <w:ilvl w:val="1"/>
+                      <w:numId w:val="11"/>
+                    </w:numPr>
+                    <w:spacing w:after="0"/>
+                  </w:pPr>
+                  <w:r>
+                    <w:t>Actively searching for new projects/patents</w:t>
+                  </w:r>
+                </w:p>
+                <w:p>
+                  <w:pPr>
+                    <w:numPr>
+                      <w:ilvl w:val="1"/>
+                      <w:numId w:val="11"/>
+                    </w:numPr>
+                    <w:spacing w:after="0"/>
+                  </w:pPr>
+                  <w:r>
+                    <w:t>Either (experienced) student or mentor led</w:t>
+                  </w:r>
+                  <w:r>
+                    <w:t xml:space="preserve"> to t</w:t>
+                  </w:r>
+                  <w:r>
+                    <w:t>each entrepreneurial skills</w:t>
+                  </w:r>
+                  <w:r>
+                    <w:t xml:space="preserve"> and </w:t>
+                  </w:r>
+                  <w:r>
+                    <w:t>student leadership</w:t>
+                  </w:r>
+                </w:p>
+                <w:p>
+                  <w:pPr>
+                    <w:numPr>
+                      <w:ilvl w:val="1"/>
+                      <w:numId w:val="11"/>
+                    </w:numPr>
+                    <w:spacing w:after="0"/>
+                  </w:pPr>
+                  <w:r>
+                    <w:t>Documented on website (also to create precedent/continuity within program)</w:t>
+                  </w:r>
+                </w:p>
+                <w:p>
+                  <w:pPr>
+                    <w:numPr>
+                      <w:ilvl w:val="0"/>
+                      <w:numId w:val="11"/>
+                    </w:numPr>
+                    <w:spacing w:after="0"/>
+                  </w:pPr>
+                  <w:r>
+                    <w:t>Industry cooperation</w:t>
+                  </w:r>
+                </w:p>
+                <w:p>
+                  <w:pPr>
+                    <w:numPr>
+                      <w:ilvl w:val="1"/>
+                      <w:numId w:val="11"/>
+                    </w:numPr>
+                    <w:spacing w:after="0"/>
+                  </w:pPr>
+                  <w:r>
+                    <w:t>Connect projects/problems with industry individuals</w:t>
+                  </w:r>
+                </w:p>
+                <w:p>
+                  <w:pPr>
+                    <w:numPr>
+                      <w:ilvl w:val="0"/>
+                      <w:numId w:val="11"/>
+                    </w:numPr>
+                    <w:spacing w:after="0"/>
+                  </w:pPr>
+                  <w:r>
+                    <w:t>End products/deliverables</w:t>
+                  </w:r>
+                </w:p>
+                <w:p>
+                  <w:pPr>
+                    <w:numPr>
+                      <w:ilvl w:val="1"/>
+                      <w:numId w:val="11"/>
+                    </w:numPr>
+                    <w:spacing w:after="0"/>
+                  </w:pPr>
+                  <w:r>
+                    <w:t>“Sellable” products (the ChapR)</w:t>
+                  </w:r>
+                </w:p>
+                <w:p>
+                  <w:pPr>
+                    <w:numPr>
+                      <w:ilvl w:val="1"/>
+                      <w:numId w:val="11"/>
+                    </w:numPr>
+                    <w:spacing w:after="0"/>
+                  </w:pPr>
+                  <w:r>
+                    <w:t>Patents</w:t>
+                  </w:r>
+                </w:p>
+                <w:p>
+                  <w:pPr>
+                    <w:numPr>
+                      <w:ilvl w:val="1"/>
+                      <w:numId w:val="11"/>
+                    </w:numPr>
+                    <w:spacing w:after="0"/>
+                  </w:pPr>
+                  <w:r>
+                    <w:t>Publications</w:t>
+                  </w:r>
+                </w:p>
+                <w:p>
+                  <w:pPr>
+                    <w:numPr>
+                      <w:ilvl w:val="1"/>
+                      <w:numId w:val="11"/>
+                    </w:numPr>
+                    <w:spacing w:after="0"/>
+                  </w:pPr>
+                  <w:r>
+                    <w:t>Presentations (</w:t>
+                  </w:r>
+                  <w:proofErr w:type="spellStart"/>
+                  <w:r>
+                    <w:t>ChapX</w:t>
+                  </w:r>
+                  <w:proofErr w:type="spellEnd"/>
+                  <w:r>
+                    <w:t>, Champs Conference)</w:t>
+                  </w:r>
+                </w:p>
+                <w:p>
+                  <w:pPr>
+                    <w:pStyle w:val="ListParagraph"/>
+                    <w:spacing w:after="0"/>
+                    <w:ind w:left="1440"/>
+                  </w:pPr>
+                </w:p>
+              </w:txbxContent>
+            </v:textbox>
+          </v:shape>
+        </w:pict>
       </w:r>
       <w:r>
-        <w:t>.</w:t>
+        <w:rPr>
+          <w:noProof/>
+          <w:lang w:eastAsia="zh-TW"/>
+        </w:rPr>
+        <w:pict>
+          <v:shape id="_x0000_s1039" type="#_x0000_t202" style="position:absolute;margin-left:441.5pt;margin-top:379.85pt;width:115.25pt;height:83.05pt;z-index:251676672;mso-width-relative:margin;mso-height-relative:margin">
+            <v:textbox style="mso-next-textbox:#_x0000_s1039">
+              <w:txbxContent>
+                <w:p>
+                  <w:r>
+                    <w:t>The latest version of the Chap Remote, which recently received a patent (www.thechapr.com)</w:t>
+                  </w:r>
+                </w:p>
+              </w:txbxContent>
+            </v:textbox>
+          </v:shape>
+        </w:pict>
       </w:r>
-    </w:p>
-    <w:p>
-      <w:pPr>
-        <w:spacing w:after="0"/>
-      </w:pPr>
-    </w:p>
-    <w:p>
-      <w:pPr>
-        <w:spacing w:after="0"/>
-        <w:rPr>
-          <w:b/>
-          <w:sz w:val="24"/>
-        </w:rPr>
-      </w:pPr>
       <w:r>
         <w:rPr>
-          <w:b/>
-          <w:sz w:val="24"/>
+          <w:noProof/>
         </w:rPr>
-        <w:t>Why make it?</w:t>
-      </w:r>
-    </w:p>
-    <w:p>
-      <w:pPr>
-        <w:pStyle w:val="ListParagraph"/>
-        <w:numPr>
-          <w:ilvl w:val="0"/>
-          <w:numId w:val="8"/>
-        </w:numPr>
-        <w:spacing w:after="0"/>
-      </w:pPr>
-      <w:r>
-        <w:t>T</w:t>
+        <w:drawing>
+          <wp:anchor distT="0" distB="0" distL="114300" distR="114300" simplePos="0" relativeHeight="251674624" behindDoc="0" locked="0" layoutInCell="1" allowOverlap="1">
+            <wp:simplePos x="0" y="0"/>
+            <wp:positionH relativeFrom="column">
+              <wp:posOffset>3695700</wp:posOffset>
+            </wp:positionH>
+            <wp:positionV relativeFrom="paragraph">
+              <wp:posOffset>4831080</wp:posOffset>
+            </wp:positionV>
+            <wp:extent cx="1819910" cy="1047750"/>
+            <wp:effectExtent l="19050" t="19050" r="27940" b="19050"/>
+            <wp:wrapNone/>
+            <wp:docPr id="4" name="Picture 3" descr="v1.1 Case (2).png"/>
+            <wp:cNvGraphicFramePr>
+              <a:graphicFrameLocks xmlns:a="http://schemas.openxmlformats.org/drawingml/2006/main" noChangeAspect="1"/>
+            </wp:cNvGraphicFramePr>
+            <a:graphic xmlns:a="http://schemas.openxmlformats.org/drawingml/2006/main">
+              <a:graphicData uri="http://schemas.openxmlformats.org/drawingml/2006/picture">
+                <pic:pic xmlns:pic="http://schemas.openxmlformats.org/drawingml/2006/picture">
+                  <pic:nvPicPr>
+                    <pic:cNvPr id="0" name="v1.1 Case (2).png"/>
+                    <pic:cNvPicPr/>
+                  </pic:nvPicPr>
+                  <pic:blipFill>
+                    <a:blip r:embed="rId6" cstate="print"/>
+                    <a:stretch>
+                      <a:fillRect/>
+                    </a:stretch>
+                  </pic:blipFill>
+                  <pic:spPr>
+                    <a:xfrm>
+                      <a:off x="0" y="0"/>
+                      <a:ext cx="1819910" cy="1047750"/>
+                    </a:xfrm>
+                    <a:prstGeom prst="rect">
+                      <a:avLst/>
+                    </a:prstGeom>
+                    <a:ln>
+                      <a:solidFill>
+                        <a:srgbClr val="000000"/>
+                      </a:solidFill>
+                    </a:ln>
+                  </pic:spPr>
+                </pic:pic>
+              </a:graphicData>
+            </a:graphic>
+          </wp:anchor>
+        </w:drawing>
       </w:r>
       <w:r>
-        <w:t>o provide students with a</w:t>
+        <w:rPr>
+          <w:noProof/>
+          <w:lang w:eastAsia="zh-TW"/>
+        </w:rPr>
+        <w:pict>
+          <v:shape id="_x0000_s1038" type="#_x0000_t202" style="position:absolute;margin-left:290.25pt;margin-top:271.15pt;width:265.95pt;height:101.6pt;z-index:251673600;mso-position-horizontal-relative:text;mso-position-vertical-relative:text;mso-width-relative:margin;mso-height-relative:margin">
+            <v:textbox style="mso-next-textbox:#_x0000_s1038">
+              <w:txbxContent>
+                <w:p>
+                  <w:pPr>
+                    <w:spacing w:after="0"/>
+                    <w:rPr>
+                      <w:b/>
+                      <w:color w:val="8E2115"/>
+                    </w:rPr>
+                  </w:pPr>
+                  <w:r>
+                    <w:rPr>
+                      <w:b/>
+                      <w:color w:val="8E2115"/>
+                    </w:rPr>
+                    <w:t>What has it created?</w:t>
+                  </w:r>
+                </w:p>
+                <w:p>
+                  <w:pPr>
+                    <w:spacing w:after="0"/>
+                  </w:pPr>
+                  <w:r>
+                    <w:t>One of the most well-known of the Chap Research projects is the Chap Remote (or ChapR for short), a Bluetooth remote for FIRST robots. Over 150 have been “sold”</w:t>
+                  </w:r>
+                  <w:r>
+                    <w:t xml:space="preserve"> to teams all over the world, allowing for the donation of free </w:t>
+                  </w:r>
+                  <w:proofErr w:type="spellStart"/>
+                  <w:r>
+                    <w:t>ChapRs</w:t>
+                  </w:r>
+                  <w:proofErr w:type="spellEnd"/>
+                  <w:r>
+                    <w:t xml:space="preserve"> to all teams in need that apply.</w:t>
+                  </w:r>
+                </w:p>
+                <w:p>
+                  <w:pPr>
+                    <w:spacing w:after="0"/>
+                  </w:pPr>
+                </w:p>
+              </w:txbxContent>
+            </v:textbox>
+          </v:shape>
+        </w:pict>
       </w:r>
       <w:r>
-        <w:t>n opportunity to experience and participate in research and design</w:t>
+        <w:rPr>
+          <w:noProof/>
+        </w:rPr>
+        <w:pict>
+          <v:shape id="_x0000_s1035" type="#_x0000_t202" style="position:absolute;margin-left:-16.45pt;margin-top:75.85pt;width:263.25pt;height:183pt;z-index:251666432;mso-position-horizontal-relative:text;mso-position-vertical-relative:text" filled="f" fillcolor="#27408b">
+            <v:fill opacity=".5"/>
+            <v:textbox>
+              <w:txbxContent>
+                <w:p>
+                  <w:pPr>
+                    <w:spacing w:after="0"/>
+                    <w:rPr>
+                      <w:color w:val="27408B"/>
+                    </w:rPr>
+                  </w:pPr>
+                  <w:r>
+                    <w:rPr>
+                      <w:b/>
+                      <w:color w:val="27408B"/>
+                      <w:sz w:val="24"/>
+                    </w:rPr>
+                    <w:t>The Vision</w:t>
+                  </w:r>
+                </w:p>
+                <w:p>
+                  <w:pPr>
+                    <w:numPr>
+                      <w:ilvl w:val="0"/>
+                      <w:numId w:val="9"/>
+                    </w:numPr>
+                    <w:spacing w:after="0"/>
+                  </w:pPr>
+                  <w:r>
+                    <w:t>Sustainable</w:t>
+                  </w:r>
+                </w:p>
+                <w:p>
+                  <w:pPr>
+                    <w:numPr>
+                      <w:ilvl w:val="1"/>
+                      <w:numId w:val="9"/>
+                    </w:numPr>
+                    <w:spacing w:after="0"/>
+                  </w:pPr>
+                  <w:r>
+                    <w:t>Students continue with program from beginning to end</w:t>
+                  </w:r>
+                </w:p>
+                <w:p>
+                  <w:pPr>
+                    <w:numPr>
+                      <w:ilvl w:val="1"/>
+                      <w:numId w:val="9"/>
+                    </w:numPr>
+                    <w:spacing w:after="0"/>
+                  </w:pPr>
+                  <w:r>
+                    <w:t>Still in place for alumni to see when they visit</w:t>
+                  </w:r>
+                </w:p>
+                <w:p>
+                  <w:pPr>
+                    <w:numPr>
+                      <w:ilvl w:val="1"/>
+                      <w:numId w:val="9"/>
+                    </w:numPr>
+                    <w:spacing w:after="0"/>
+                  </w:pPr>
+                  <w:r>
+                    <w:t>Reliable funding (through grants or otherwise)</w:t>
+                  </w:r>
+                </w:p>
+                <w:p>
+                  <w:pPr>
+                    <w:numPr>
+                      <w:ilvl w:val="0"/>
+                      <w:numId w:val="9"/>
+                    </w:numPr>
+                    <w:spacing w:after="0"/>
+                  </w:pPr>
+                  <w:r>
+                    <w:t>Replicable</w:t>
+                  </w:r>
+                </w:p>
+                <w:p>
+                  <w:pPr>
+                    <w:numPr>
+                      <w:ilvl w:val="1"/>
+                      <w:numId w:val="9"/>
+                    </w:numPr>
+                    <w:spacing w:after="0"/>
+                  </w:pPr>
+                  <w:r>
+                    <w:t>Other</w:t>
+                  </w:r>
+                  <w:r>
+                    <w:t xml:space="preserve"> school</w:t>
+                  </w:r>
+                  <w:r>
+                    <w:t>s</w:t>
+                  </w:r>
+                  <w:r>
+                    <w:t>/team</w:t>
+                  </w:r>
+                  <w:r>
+                    <w:t xml:space="preserve">s create </w:t>
+                  </w:r>
+                  <w:r>
+                    <w:t>similar program</w:t>
+                  </w:r>
+                  <w:r>
+                    <w:t>s</w:t>
+                  </w:r>
+                </w:p>
+                <w:p>
+                  <w:pPr>
+                    <w:numPr>
+                      <w:ilvl w:val="0"/>
+                      <w:numId w:val="9"/>
+                    </w:numPr>
+                    <w:spacing w:after="0"/>
+                  </w:pPr>
+                  <w:r>
+                    <w:t>Recognized</w:t>
+                  </w:r>
+                </w:p>
+                <w:p>
+                  <w:pPr>
+                    <w:numPr>
+                      <w:ilvl w:val="1"/>
+                      <w:numId w:val="9"/>
+                    </w:numPr>
+                    <w:spacing w:after="0"/>
+                  </w:pPr>
+                  <w:r>
+                    <w:t>Westlake High School recognition</w:t>
+                  </w:r>
+                </w:p>
+                <w:p>
+                  <w:pPr>
+                    <w:numPr>
+                      <w:ilvl w:val="1"/>
+                      <w:numId w:val="9"/>
+                    </w:numPr>
+                    <w:spacing w:after="0"/>
+                  </w:pPr>
+                  <w:r>
+                    <w:t>Produces articles, whitepapers, patents</w:t>
+                  </w:r>
+                </w:p>
+                <w:p/>
+              </w:txbxContent>
+            </v:textbox>
+          </v:shape>
+        </w:pict>
       </w:r>
-      <w:r>
-        <w:t>, g</w:t>
-      </w:r>
-      <w:r>
-        <w:t>iv</w:t>
-      </w:r>
-      <w:r>
-        <w:t>ing them</w:t>
-      </w:r>
-      <w:r>
-        <w:t xml:space="preserve"> the experience and </w:t>
-      </w:r>
-      <w:r>
-        <w:t>confidence to succeed in college and career settings</w:t>
-      </w:r>
-      <w:r>
-        <w:t xml:space="preserve">. </w:t>
-      </w:r>
-    </w:p>
-    <w:p>
-      <w:pPr>
-        <w:pStyle w:val="ListParagraph"/>
-        <w:numPr>
-          <w:ilvl w:val="0"/>
-          <w:numId w:val="8"/>
-        </w:numPr>
-        <w:spacing w:after="0"/>
-      </w:pPr>
-      <w:r>
-        <w:t>To a</w:t>
-      </w:r>
-      <w:r>
-        <w:t xml:space="preserve">llow students to further explore/develop industry-applicable </w:t>
-      </w:r>
-      <w:r>
-        <w:t xml:space="preserve">and entrepreneurial </w:t>
-      </w:r>
-      <w:r>
-        <w:t xml:space="preserve">skills </w:t>
-      </w:r>
-      <w:r>
-        <w:t>not</w:t>
-      </w:r>
-      <w:r>
-        <w:t xml:space="preserve"> taught in school</w:t>
-      </w:r>
-      <w:r>
-        <w:t>, including management and patent application</w:t>
-      </w:r>
-    </w:p>
-    <w:p>
-      <w:pPr>
-        <w:pStyle w:val="ListParagraph"/>
-        <w:numPr>
-          <w:ilvl w:val="0"/>
-          <w:numId w:val="7"/>
-        </w:numPr>
-        <w:spacing w:after="0"/>
-      </w:pPr>
-      <w:r>
-        <w:t>To c</w:t>
-      </w:r>
-      <w:r>
-        <w:t>reate a model to serve as inspiration for similar innovation programs at the high school level</w:t>
-      </w:r>
-    </w:p>
-    <w:p>
-      <w:pPr>
-        <w:pStyle w:val="ListParagraph"/>
-        <w:numPr>
-          <w:ilvl w:val="0"/>
-          <w:numId w:val="7"/>
-        </w:numPr>
-        <w:spacing w:after="0"/>
-      </w:pPr>
-      <w:r>
-        <w:t xml:space="preserve">To </w:t>
-      </w:r>
-      <w:r>
-        <w:t xml:space="preserve">link students to mentors in the community to inspire and support </w:t>
-      </w:r>
-      <w:r>
-        <w:t>their development</w:t>
-      </w:r>
-    </w:p>
-    <w:p>
-      <w:pPr>
-        <w:pStyle w:val="ListParagraph"/>
-        <w:numPr>
-          <w:ilvl w:val="0"/>
-          <w:numId w:val="7"/>
-        </w:numPr>
-        <w:spacing w:after="0"/>
-      </w:pPr>
-      <w:r>
-        <w:t>To allow exceptional students to develop portfolios by receiving patents, publication, press coverage and the like for their skill and dedication</w:t>
-      </w:r>
-    </w:p>
-    <w:p>
-      <w:pPr>
-        <w:spacing w:after="0"/>
-        <w:rPr>
-          <w:sz w:val="24"/>
-        </w:rPr>
-      </w:pPr>
-    </w:p>
-    <w:p>
-      <w:pPr>
-        <w:spacing w:after="0"/>
-        <w:rPr>
-          <w:b/>
-          <w:sz w:val="24"/>
-        </w:rPr>
-      </w:pPr>
-      <w:r>
-        <w:rPr>
-          <w:b/>
-          <w:sz w:val="24"/>
-        </w:rPr>
-        <w:t>What does it look like?</w:t>
-      </w:r>
-    </w:p>
-    <w:p>
-      <w:pPr>
-        <w:numPr>
-          <w:ilvl w:val="0"/>
-          <w:numId w:val="9"/>
-        </w:numPr>
-        <w:spacing w:after="0"/>
-      </w:pPr>
-      <w:r>
-        <w:t>A “framework” of support</w:t>
-      </w:r>
-    </w:p>
-    <w:p>
-      <w:pPr>
-        <w:numPr>
-          <w:ilvl w:val="1"/>
-          <w:numId w:val="9"/>
-        </w:numPr>
-        <w:spacing w:after="0"/>
-      </w:pPr>
-      <w:r>
-        <w:t>Finances</w:t>
-      </w:r>
-    </w:p>
-    <w:p>
-      <w:pPr>
-        <w:numPr>
-          <w:ilvl w:val="2"/>
-          <w:numId w:val="9"/>
-        </w:numPr>
-        <w:spacing w:after="0"/>
-      </w:pPr>
-      <w:r>
-        <w:t xml:space="preserve">managed by WESTA (Westlake </w:t>
-      </w:r>
-      <w:proofErr w:type="spellStart"/>
-      <w:r>
-        <w:t>Eanes</w:t>
-      </w:r>
-      <w:proofErr w:type="spellEnd"/>
-      <w:r>
-        <w:t xml:space="preserve"> Science and Technology Association) a local nonprofit company</w:t>
-      </w:r>
-    </w:p>
-    <w:p>
-      <w:pPr>
-        <w:numPr>
-          <w:ilvl w:val="1"/>
-          <w:numId w:val="9"/>
-        </w:numPr>
-        <w:spacing w:after="0"/>
-      </w:pPr>
-      <w:r>
-        <w:t>Facilities</w:t>
-      </w:r>
-    </w:p>
-    <w:p>
-      <w:pPr>
-        <w:numPr>
-          <w:ilvl w:val="2"/>
-          <w:numId w:val="9"/>
-        </w:numPr>
-        <w:spacing w:after="0"/>
-      </w:pPr>
-      <w:r>
-        <w:t>a small room at Westlake High School, used for meetings after school</w:t>
-      </w:r>
-    </w:p>
-    <w:p>
-      <w:pPr>
-        <w:numPr>
-          <w:ilvl w:val="1"/>
-          <w:numId w:val="9"/>
-        </w:numPr>
-        <w:spacing w:after="0"/>
-      </w:pPr>
-      <w:r>
-        <w:t>Advisory Board</w:t>
-      </w:r>
-    </w:p>
-    <w:p>
-      <w:pPr>
-        <w:numPr>
-          <w:ilvl w:val="2"/>
-          <w:numId w:val="9"/>
-        </w:numPr>
-        <w:spacing w:after="0"/>
-      </w:pPr>
-      <w:r>
-        <w:t>industry professionals and college faculty who provide resources and support for the program</w:t>
-      </w:r>
-    </w:p>
-    <w:p>
-      <w:pPr>
-        <w:numPr>
-          <w:ilvl w:val="1"/>
-          <w:numId w:val="9"/>
-        </w:numPr>
-        <w:spacing w:after="0"/>
-      </w:pPr>
-      <w:r>
-        <w:t>Board of Directors</w:t>
-      </w:r>
-    </w:p>
-    <w:p>
-      <w:pPr>
-        <w:numPr>
-          <w:ilvl w:val="2"/>
-          <w:numId w:val="9"/>
-        </w:numPr>
-        <w:spacing w:after="0"/>
-      </w:pPr>
-      <w:r>
-        <w:t>several individuals (including the student CEO) who oversee management of the program</w:t>
-      </w:r>
-    </w:p>
-    <w:p>
-      <w:pPr>
-        <w:numPr>
-          <w:ilvl w:val="1"/>
-          <w:numId w:val="9"/>
-        </w:numPr>
-        <w:spacing w:after="0"/>
-      </w:pPr>
-      <w:r>
-        <w:t>Mentors</w:t>
-      </w:r>
-    </w:p>
-    <w:p>
-      <w:pPr>
-        <w:numPr>
-          <w:ilvl w:val="2"/>
-          <w:numId w:val="9"/>
-        </w:numPr>
-        <w:spacing w:after="0"/>
-      </w:pPr>
-      <w:r>
-        <w:t>Experienced students and adults who serve as a knowledge resource</w:t>
-      </w:r>
-    </w:p>
-    <w:p>
-      <w:pPr>
-        <w:numPr>
-          <w:ilvl w:val="2"/>
-          <w:numId w:val="9"/>
-        </w:numPr>
-        <w:spacing w:after="0"/>
-      </w:pPr>
-      <w:r>
-        <w:t>Lead skill-building or training seminars</w:t>
-      </w:r>
-    </w:p>
-    <w:p>
-      <w:pPr>
-        <w:numPr>
-          <w:ilvl w:val="0"/>
-          <w:numId w:val="9"/>
-        </w:numPr>
-        <w:spacing w:after="0"/>
-      </w:pPr>
-      <w:r>
-        <w:t>Several concurrent projects</w:t>
-      </w:r>
-    </w:p>
-    <w:p>
-      <w:pPr>
-        <w:numPr>
-          <w:ilvl w:val="1"/>
-          <w:numId w:val="9"/>
-        </w:numPr>
-        <w:spacing w:after="0"/>
-      </w:pPr>
-      <w:r>
-        <w:t>Actively searching for new projects/patents</w:t>
-      </w:r>
-    </w:p>
-    <w:p>
-      <w:pPr>
-        <w:numPr>
-          <w:ilvl w:val="1"/>
-          <w:numId w:val="9"/>
-        </w:numPr>
-        <w:spacing w:after="0"/>
-      </w:pPr>
-      <w:r>
-        <w:t>Either (experienced) student or mentor led</w:t>
-      </w:r>
-    </w:p>
-    <w:p>
-      <w:pPr>
-        <w:numPr>
-          <w:ilvl w:val="2"/>
-          <w:numId w:val="9"/>
-        </w:numPr>
-        <w:spacing w:after="0"/>
-      </w:pPr>
-      <w:r>
-        <w:t>Teaching entrepreneurial skills</w:t>
-      </w:r>
-    </w:p>
-    <w:p>
-      <w:pPr>
-        <w:numPr>
-          <w:ilvl w:val="2"/>
-          <w:numId w:val="9"/>
-        </w:numPr>
-        <w:spacing w:after="0"/>
-      </w:pPr>
-      <w:r>
-        <w:t xml:space="preserve">Allowing student </w:t>
-      </w:r>
-      <w:r>
-        <w:t>leadership (building management skills)</w:t>
-      </w:r>
-    </w:p>
-    <w:p>
-      <w:pPr>
-        <w:numPr>
-          <w:ilvl w:val="1"/>
-          <w:numId w:val="9"/>
-        </w:numPr>
-        <w:spacing w:after="0"/>
-      </w:pPr>
-      <w:r>
-        <w:t>Documented on website (also to create precedent/continuity within program)</w:t>
-      </w:r>
-    </w:p>
-    <w:p>
-      <w:pPr>
-        <w:numPr>
-          <w:ilvl w:val="0"/>
-          <w:numId w:val="9"/>
-        </w:numPr>
-        <w:spacing w:after="0"/>
-      </w:pPr>
-      <w:r>
-        <w:t>Industry cooperation</w:t>
-      </w:r>
-    </w:p>
-    <w:p>
-      <w:pPr>
-        <w:numPr>
-          <w:ilvl w:val="1"/>
-          <w:numId w:val="9"/>
-        </w:numPr>
-        <w:spacing w:after="0"/>
-      </w:pPr>
-      <w:r>
-        <w:t>Connect projects/problems with industry individuals</w:t>
-      </w:r>
-    </w:p>
-    <w:p>
-      <w:pPr>
-        <w:numPr>
-          <w:ilvl w:val="0"/>
-          <w:numId w:val="9"/>
-        </w:numPr>
-        <w:spacing w:after="0"/>
-      </w:pPr>
-      <w:r>
-        <w:t>End products/deliverables</w:t>
-      </w:r>
-    </w:p>
-    <w:p>
-      <w:pPr>
-        <w:numPr>
-          <w:ilvl w:val="1"/>
-          <w:numId w:val="9"/>
-        </w:numPr>
-        <w:spacing w:after="0"/>
-      </w:pPr>
-      <w:r>
-        <w:t>“Sellable” products (the ChapR)</w:t>
-      </w:r>
-    </w:p>
-    <w:p>
-      <w:pPr>
-        <w:numPr>
-          <w:ilvl w:val="1"/>
-          <w:numId w:val="9"/>
-        </w:numPr>
-        <w:spacing w:after="0"/>
-      </w:pPr>
-      <w:r>
-        <w:lastRenderedPageBreak/>
-        <w:t>Pate</w:t>
-      </w:r>
-      <w:r>
-        <w:t>nts</w:t>
-      </w:r>
-    </w:p>
-    <w:p>
-      <w:pPr>
-        <w:numPr>
-          <w:ilvl w:val="1"/>
-          <w:numId w:val="9"/>
-        </w:numPr>
-        <w:spacing w:after="0"/>
-      </w:pPr>
-      <w:r>
-        <w:t>Publications</w:t>
-      </w:r>
-    </w:p>
-    <w:p>
-      <w:pPr>
-        <w:numPr>
-          <w:ilvl w:val="1"/>
-          <w:numId w:val="9"/>
-        </w:numPr>
-        <w:spacing w:after="0"/>
-      </w:pPr>
-      <w:r>
-        <w:t>Presentations (</w:t>
-      </w:r>
-      <w:proofErr w:type="spellStart"/>
-      <w:r>
-        <w:t>ChapX</w:t>
-      </w:r>
-      <w:proofErr w:type="spellEnd"/>
-      <w:r>
-        <w:t>, Champs Conference)</w:t>
-      </w:r>
-    </w:p>
-    <w:p>
-      <w:pPr>
-        <w:spacing w:after="0"/>
-      </w:pPr>
-      <w:r>
-        <w:rPr>
-          <w:b/>
-          <w:sz w:val="24"/>
-        </w:rPr>
-        <w:t>The Vision</w:t>
-      </w:r>
-    </w:p>
-    <w:p>
-      <w:pPr>
-        <w:numPr>
-          <w:ilvl w:val="0"/>
-          <w:numId w:val="9"/>
-        </w:numPr>
-        <w:spacing w:after="0"/>
-      </w:pPr>
-      <w:r>
-        <w:t>Sustainable</w:t>
-      </w:r>
-    </w:p>
-    <w:p>
-      <w:pPr>
-        <w:numPr>
-          <w:ilvl w:val="1"/>
-          <w:numId w:val="9"/>
-        </w:numPr>
-        <w:spacing w:after="0"/>
-      </w:pPr>
-      <w:r>
-        <w:t xml:space="preserve">Students continue with program from </w:t>
-      </w:r>
-      <w:r>
-        <w:t>beginning to end</w:t>
-      </w:r>
-    </w:p>
-    <w:p>
-      <w:pPr>
-        <w:numPr>
-          <w:ilvl w:val="1"/>
-          <w:numId w:val="9"/>
-        </w:numPr>
-        <w:spacing w:after="0"/>
-      </w:pPr>
-      <w:r>
-        <w:t>Still in place for alumni to see when they visit</w:t>
-      </w:r>
-    </w:p>
-    <w:p>
-      <w:pPr>
-        <w:numPr>
-          <w:ilvl w:val="1"/>
-          <w:numId w:val="9"/>
-        </w:numPr>
-        <w:spacing w:after="0"/>
-      </w:pPr>
-      <w:r>
-        <w:t>Reliable funding (through grants or otherwise)</w:t>
-      </w:r>
-    </w:p>
-    <w:p>
-      <w:pPr>
-        <w:numPr>
-          <w:ilvl w:val="0"/>
-          <w:numId w:val="9"/>
-        </w:numPr>
-        <w:spacing w:after="0"/>
-      </w:pPr>
-      <w:r>
-        <w:t>Replicable</w:t>
-      </w:r>
-    </w:p>
-    <w:p>
-      <w:pPr>
-        <w:numPr>
-          <w:ilvl w:val="1"/>
-          <w:numId w:val="9"/>
-        </w:numPr>
-        <w:spacing w:after="0"/>
-      </w:pPr>
-      <w:r>
-        <w:t>Other</w:t>
-      </w:r>
-      <w:r>
-        <w:t xml:space="preserve"> school</w:t>
-      </w:r>
-      <w:r>
-        <w:t>s</w:t>
-      </w:r>
-      <w:r>
-        <w:t>/team</w:t>
-      </w:r>
-      <w:r>
-        <w:t xml:space="preserve">s create </w:t>
-      </w:r>
-      <w:r>
-        <w:t>similar program</w:t>
-      </w:r>
-      <w:r>
-        <w:t>s</w:t>
-      </w:r>
-    </w:p>
-    <w:p>
-      <w:pPr>
-        <w:numPr>
-          <w:ilvl w:val="0"/>
-          <w:numId w:val="9"/>
-        </w:numPr>
-        <w:spacing w:after="0"/>
-      </w:pPr>
-      <w:r>
-        <w:t>Recognized</w:t>
-      </w:r>
-    </w:p>
-    <w:p>
-      <w:pPr>
-        <w:numPr>
-          <w:ilvl w:val="1"/>
-          <w:numId w:val="9"/>
-        </w:numPr>
-        <w:spacing w:after="0"/>
-      </w:pPr>
-      <w:r>
-        <w:t>Westlake High School recognition</w:t>
-      </w:r>
-    </w:p>
-    <w:p>
-      <w:pPr>
-        <w:numPr>
-          <w:ilvl w:val="1"/>
-          <w:numId w:val="9"/>
-        </w:numPr>
-        <w:spacing w:after="0"/>
-      </w:pPr>
-      <w:r>
-        <w:t>Produces articles, whitepapers, patents</w:t>
-      </w:r>
-    </w:p>
-    <w:p>
-      <w:pPr>
-        <w:spacing w:after="0"/>
-      </w:pPr>
     </w:p>
     <w:sectPr>
       <w:pgSz w:w="12240" w:h="15840"/>
-      <w:pgMar w:top="1440" w:right="1440" w:bottom="1440" w:left="1440" w:header="720" w:footer="720" w:gutter="0"/>
+      <w:pgMar w:top="720" w:right="720" w:bottom="720" w:left="720" w:header="720" w:footer="720" w:gutter="0"/>
       <w:cols w:space="720"/>
       <w:docGrid w:linePitch="360"/>
     </w:sectPr>
@@ -879,6 +1140,119 @@
     </w:lvl>
   </w:abstractNum>
   <w:abstractNum w:abstractNumId="1">
+    <w:nsid w:val="225C6A29"/>
+    <w:multiLevelType w:val="hybridMultilevel"/>
+    <w:tmpl w:val="0B58B150"/>
+    <w:lvl w:ilvl="0" w:tplc="F7D8D080">
+      <w:start w:val="1"/>
+      <w:numFmt w:val="bullet"/>
+      <w:lvlText w:val=""/>
+      <w:lvlJc w:val="left"/>
+      <w:pPr>
+        <w:ind w:left="432" w:hanging="288"/>
+      </w:pPr>
+      <w:rPr>
+        <w:rFonts w:ascii="Symbol" w:hAnsi="Symbol" w:hint="default"/>
+      </w:rPr>
+    </w:lvl>
+    <w:lvl w:ilvl="1" w:tplc="F292963C">
+      <w:start w:val="1"/>
+      <w:numFmt w:val="bullet"/>
+      <w:lvlText w:val="o"/>
+      <w:lvlJc w:val="left"/>
+      <w:pPr>
+        <w:ind w:left="720" w:hanging="288"/>
+      </w:pPr>
+      <w:rPr>
+        <w:rFonts w:ascii="Courier New" w:hAnsi="Courier New" w:hint="default"/>
+      </w:rPr>
+    </w:lvl>
+    <w:lvl w:ilvl="2" w:tplc="1E341410">
+      <w:start w:val="1"/>
+      <w:numFmt w:val="bullet"/>
+      <w:lvlText w:val=""/>
+      <w:lvlJc w:val="left"/>
+      <w:pPr>
+        <w:ind w:left="1080" w:hanging="360"/>
+      </w:pPr>
+      <w:rPr>
+        <w:rFonts w:ascii="Wingdings" w:hAnsi="Wingdings" w:hint="default"/>
+      </w:rPr>
+    </w:lvl>
+    <w:lvl w:ilvl="3" w:tplc="04090001" w:tentative="1">
+      <w:start w:val="1"/>
+      <w:numFmt w:val="bullet"/>
+      <w:lvlText w:val=""/>
+      <w:lvlJc w:val="left"/>
+      <w:pPr>
+        <w:ind w:left="2880" w:hanging="360"/>
+      </w:pPr>
+      <w:rPr>
+        <w:rFonts w:ascii="Symbol" w:hAnsi="Symbol" w:hint="default"/>
+      </w:rPr>
+    </w:lvl>
+    <w:lvl w:ilvl="4" w:tplc="04090003" w:tentative="1">
+      <w:start w:val="1"/>
+      <w:numFmt w:val="bullet"/>
+      <w:lvlText w:val="o"/>
+      <w:lvlJc w:val="left"/>
+      <w:pPr>
+        <w:ind w:left="3600" w:hanging="360"/>
+      </w:pPr>
+      <w:rPr>
+        <w:rFonts w:ascii="Courier New" w:hAnsi="Courier New" w:cs="Courier New" w:hint="default"/>
+      </w:rPr>
+    </w:lvl>
+    <w:lvl w:ilvl="5" w:tplc="04090005" w:tentative="1">
+      <w:start w:val="1"/>
+      <w:numFmt w:val="bullet"/>
+      <w:lvlText w:val=""/>
+      <w:lvlJc w:val="left"/>
+      <w:pPr>
+        <w:ind w:left="4320" w:hanging="360"/>
+      </w:pPr>
+      <w:rPr>
+        <w:rFonts w:ascii="Wingdings" w:hAnsi="Wingdings" w:hint="default"/>
+      </w:rPr>
+    </w:lvl>
+    <w:lvl w:ilvl="6" w:tplc="04090001" w:tentative="1">
+      <w:start w:val="1"/>
+      <w:numFmt w:val="bullet"/>
+      <w:lvlText w:val=""/>
+      <w:lvlJc w:val="left"/>
+      <w:pPr>
+        <w:ind w:left="5040" w:hanging="360"/>
+      </w:pPr>
+      <w:rPr>
+        <w:rFonts w:ascii="Symbol" w:hAnsi="Symbol" w:hint="default"/>
+      </w:rPr>
+    </w:lvl>
+    <w:lvl w:ilvl="7" w:tplc="04090003" w:tentative="1">
+      <w:start w:val="1"/>
+      <w:numFmt w:val="bullet"/>
+      <w:lvlText w:val="o"/>
+      <w:lvlJc w:val="left"/>
+      <w:pPr>
+        <w:ind w:left="5760" w:hanging="360"/>
+      </w:pPr>
+      <w:rPr>
+        <w:rFonts w:ascii="Courier New" w:hAnsi="Courier New" w:cs="Courier New" w:hint="default"/>
+      </w:rPr>
+    </w:lvl>
+    <w:lvl w:ilvl="8" w:tplc="04090005" w:tentative="1">
+      <w:start w:val="1"/>
+      <w:numFmt w:val="bullet"/>
+      <w:lvlText w:val=""/>
+      <w:lvlJc w:val="left"/>
+      <w:pPr>
+        <w:ind w:left="6480" w:hanging="360"/>
+      </w:pPr>
+      <w:rPr>
+        <w:rFonts w:ascii="Wingdings" w:hAnsi="Wingdings" w:hint="default"/>
+      </w:rPr>
+    </w:lvl>
+  </w:abstractNum>
+  <w:abstractNum w:abstractNumId="2">
     <w:nsid w:val="3A5769F8"/>
     <w:multiLevelType w:val="hybridMultilevel"/>
     <w:tmpl w:val="B02C33CA"/>
@@ -991,7 +1365,7 @@
       </w:rPr>
     </w:lvl>
   </w:abstractNum>
-  <w:abstractNum w:abstractNumId="2">
+  <w:abstractNum w:abstractNumId="3">
     <w:nsid w:val="3C2B7134"/>
     <w:multiLevelType w:val="hybridMultilevel"/>
     <w:tmpl w:val="372E298E"/>
@@ -1131,7 +1505,7 @@
       </w:rPr>
     </w:lvl>
   </w:abstractNum>
-  <w:abstractNum w:abstractNumId="3">
+  <w:abstractNum w:abstractNumId="4">
     <w:nsid w:val="3CB47373"/>
     <w:multiLevelType w:val="hybridMultilevel"/>
     <w:tmpl w:val="BF5EF8A4"/>
@@ -1271,7 +1645,7 @@
       </w:rPr>
     </w:lvl>
   </w:abstractNum>
-  <w:abstractNum w:abstractNumId="4">
+  <w:abstractNum w:abstractNumId="5">
     <w:nsid w:val="405F4CF9"/>
     <w:multiLevelType w:val="hybridMultilevel"/>
     <w:tmpl w:val="86420CDA"/>
@@ -1411,7 +1785,7 @@
       </w:rPr>
     </w:lvl>
   </w:abstractNum>
-  <w:abstractNum w:abstractNumId="5">
+  <w:abstractNum w:abstractNumId="6">
     <w:nsid w:val="446339D9"/>
     <w:multiLevelType w:val="hybridMultilevel"/>
     <w:tmpl w:val="504E5A72"/>
@@ -1524,7 +1898,7 @@
       </w:rPr>
     </w:lvl>
   </w:abstractNum>
-  <w:abstractNum w:abstractNumId="6">
+  <w:abstractNum w:abstractNumId="7">
     <w:nsid w:val="502303CF"/>
     <w:multiLevelType w:val="hybridMultilevel"/>
     <w:tmpl w:val="75804514"/>
@@ -1664,7 +2038,7 @@
       </w:rPr>
     </w:lvl>
   </w:abstractNum>
-  <w:abstractNum w:abstractNumId="7">
+  <w:abstractNum w:abstractNumId="8">
     <w:nsid w:val="5FB316B7"/>
     <w:multiLevelType w:val="hybridMultilevel"/>
     <w:tmpl w:val="2D6C0176"/>
@@ -1804,7 +2178,7 @@
       </w:rPr>
     </w:lvl>
   </w:abstractNum>
-  <w:abstractNum w:abstractNumId="8">
+  <w:abstractNum w:abstractNumId="9">
     <w:nsid w:val="61AA009C"/>
     <w:multiLevelType w:val="hybridMultilevel"/>
     <w:tmpl w:val="7E8A0318"/>
@@ -1944,7 +2318,7 @@
       </w:rPr>
     </w:lvl>
   </w:abstractNum>
-  <w:abstractNum w:abstractNumId="9">
+  <w:abstractNum w:abstractNumId="10">
     <w:nsid w:val="7632306D"/>
     <w:multiLevelType w:val="hybridMultilevel"/>
     <w:tmpl w:val="30B85894"/>
@@ -2085,34 +2459,37 @@
     </w:lvl>
   </w:abstractNum>
   <w:num w:numId="1">
+    <w:abstractNumId w:val="9"/>
+  </w:num>
+  <w:num w:numId="2">
+    <w:abstractNumId w:val="3"/>
+  </w:num>
+  <w:num w:numId="3">
     <w:abstractNumId w:val="8"/>
   </w:num>
-  <w:num w:numId="2">
-    <w:abstractNumId w:val="2"/>
-  </w:num>
-  <w:num w:numId="3">
+  <w:num w:numId="4">
     <w:abstractNumId w:val="7"/>
-  </w:num>
-  <w:num w:numId="4">
-    <w:abstractNumId w:val="6"/>
   </w:num>
   <w:num w:numId="5">
     <w:abstractNumId w:val="0"/>
   </w:num>
   <w:num w:numId="6">
-    <w:abstractNumId w:val="3"/>
+    <w:abstractNumId w:val="4"/>
   </w:num>
   <w:num w:numId="7">
-    <w:abstractNumId w:val="9"/>
+    <w:abstractNumId w:val="10"/>
   </w:num>
   <w:num w:numId="8">
-    <w:abstractNumId w:val="1"/>
+    <w:abstractNumId w:val="2"/>
   </w:num>
   <w:num w:numId="9">
+    <w:abstractNumId w:val="6"/>
+  </w:num>
+  <w:num w:numId="10">
     <w:abstractNumId w:val="5"/>
   </w:num>
-  <w:num w:numId="10">
-    <w:abstractNumId w:val="4"/>
+  <w:num w:numId="11">
+    <w:abstractNumId w:val="1"/>
   </w:num>
 </w:numbering>
 </file>
@@ -2281,6 +2658,7 @@
   <w:style w:type="character" w:default="1" w:styleId="DefaultParagraphFont">
     <w:name w:val="Default Paragraph Font"/>
     <w:uiPriority w:val="1"/>
+    <w:semiHidden/>
     <w:unhideWhenUsed/>
   </w:style>
   <w:style w:type="table" w:default="1" w:styleId="TableNormal">

</xml_diff>